<commit_message>
Diagrama de flujo de estrategia
</commit_message>
<xml_diff>
--- a/Bitacora aprendizaje.docx
+++ b/Bitacora aprendizaje.docx
@@ -1,6 +1,6 @@
 
 <file path=word/document.xml><?xml version="1.0" encoding="utf-8"?>
-<w:document xmlns:wpc="http://schemas.microsoft.com/office/word/2010/wordprocessingCanvas" xmlns:cx="http://schemas.microsoft.com/office/drawing/2014/chartex" xmlns:cx1="http://schemas.microsoft.com/office/drawing/2015/9/8/chartex" xmlns:cx2="http://schemas.microsoft.com/office/drawing/2015/10/21/chartex" xmlns:cx3="http://schemas.microsoft.com/office/drawing/2016/5/9/chartex" xmlns:cx4="http://schemas.microsoft.com/office/drawing/2016/5/10/chartex" xmlns:cx5="http://schemas.microsoft.com/office/drawing/2016/5/11/chartex" xmlns:cx6="http://schemas.microsoft.com/office/drawing/2016/5/12/chartex" xmlns:cx7="http://schemas.microsoft.com/office/drawing/2016/5/13/chartex" xmlns:cx8="http://schemas.microsoft.com/office/drawing/2016/5/14/chartex" xmlns:mc="http://schemas.openxmlformats.org/markup-compatibility/2006" xmlns:aink="http://schemas.microsoft.com/office/drawing/2016/ink" xmlns:am3d="http://schemas.microsoft.com/office/drawing/2017/model3d" xmlns:o="urn:schemas-microsoft-com:office:office" xmlns:r="http://schemas.openxmlformats.org/officeDocument/2006/relationships" xmlns:m="http://schemas.openxmlformats.org/officeDocument/2006/math" xmlns:v="urn:schemas-microsoft-com:vml" xmlns:wp14="http://schemas.microsoft.com/office/word/2010/wordprocessingDrawing" xmlns:wp="http://schemas.openxmlformats.org/drawingml/2006/wordprocessingDrawing" xmlns:w10="urn:schemas-microsoft-com:office:word" xmlns:w="http://schemas.openxmlformats.org/wordprocessingml/2006/main" xmlns:w14="http://schemas.microsoft.com/office/word/2010/wordml" xmlns:w15="http://schemas.microsoft.com/office/word/2012/wordml" xmlns:w16cid="http://schemas.microsoft.com/office/word/2016/wordml/cid" xmlns:w16se="http://schemas.microsoft.com/office/word/2015/wordml/symex" xmlns:wpg="http://schemas.microsoft.com/office/word/2010/wordprocessingGroup" xmlns:wpi="http://schemas.microsoft.com/office/word/2010/wordprocessingInk" xmlns:wne="http://schemas.microsoft.com/office/word/2006/wordml" xmlns:wps="http://schemas.microsoft.com/office/word/2010/wordprocessingShape" mc:Ignorable="w14 w15 w16se w16cid wp14">
+<w:document xmlns:wpc="http://schemas.microsoft.com/office/word/2010/wordprocessingCanvas" xmlns:cx="http://schemas.microsoft.com/office/drawing/2014/chartex" xmlns:cx1="http://schemas.microsoft.com/office/drawing/2015/9/8/chartex" xmlns:mc="http://schemas.openxmlformats.org/markup-compatibility/2006" xmlns:o="urn:schemas-microsoft-com:office:office" xmlns:r="http://schemas.openxmlformats.org/officeDocument/2006/relationships" xmlns:m="http://schemas.openxmlformats.org/officeDocument/2006/math" xmlns:v="urn:schemas-microsoft-com:vml" xmlns:wp14="http://schemas.microsoft.com/office/word/2010/wordprocessingDrawing" xmlns:wp="http://schemas.openxmlformats.org/drawingml/2006/wordprocessingDrawing" xmlns:w10="urn:schemas-microsoft-com:office:word" xmlns:w="http://schemas.openxmlformats.org/wordprocessingml/2006/main" xmlns:w14="http://schemas.microsoft.com/office/word/2010/wordml" xmlns:w15="http://schemas.microsoft.com/office/word/2012/wordml" xmlns:w16se="http://schemas.microsoft.com/office/word/2015/wordml/symex" xmlns:wpg="http://schemas.microsoft.com/office/word/2010/wordprocessingGroup" xmlns:wpi="http://schemas.microsoft.com/office/word/2010/wordprocessingInk" xmlns:wne="http://schemas.microsoft.com/office/word/2006/wordml" xmlns:wps="http://schemas.microsoft.com/office/word/2010/wordprocessingShape" mc:Ignorable="w14 w15 w16se wp14">
   <w:body>
     <w:p>
       <w:pPr>
@@ -207,29 +207,8 @@
                                         <w:color w:val="595959" w:themeColor="text1" w:themeTint="A6"/>
                                         <w:sz w:val="28"/>
                                         <w:szCs w:val="28"/>
-                                        <w:lang w:val="es-MX"/>
                                       </w:rPr>
-                                      <w:t>Esteban Limón</w:t>
-                                    </w:r>
-                                    <w:r>
-                                      <w:rPr>
-                                        <w:rFonts w:ascii="Century Gothic" w:hAnsi="Century Gothic"/>
-                                        <w:color w:val="595959" w:themeColor="text1" w:themeTint="A6"/>
-                                        <w:sz w:val="28"/>
-                                        <w:szCs w:val="28"/>
-                                        <w:lang w:val="es-MX"/>
-                                      </w:rPr>
-                                      <w:t xml:space="preserve"> Ochoa</w:t>
-                                    </w:r>
-                                    <w:r>
-                                      <w:rPr>
-                                        <w:rFonts w:ascii="Century Gothic" w:hAnsi="Century Gothic"/>
-                                        <w:color w:val="595959" w:themeColor="text1" w:themeTint="A6"/>
-                                        <w:sz w:val="28"/>
-                                        <w:szCs w:val="28"/>
-                                        <w:lang w:val="es-MX"/>
-                                      </w:rPr>
-                                      <w:t xml:space="preserve">                                                                            Alfonso Aguilar Aguirre</w:t>
+                                      <w:t>AGUILAR AGUIRRE, ALFONSO</w:t>
                                     </w:r>
                                   </w:p>
                                 </w:sdtContent>
@@ -341,29 +320,8 @@
                                   <w:color w:val="595959" w:themeColor="text1" w:themeTint="A6"/>
                                   <w:sz w:val="28"/>
                                   <w:szCs w:val="28"/>
-                                  <w:lang w:val="es-MX"/>
                                 </w:rPr>
-                                <w:t>Esteban Limón</w:t>
-                              </w:r>
-                              <w:r>
-                                <w:rPr>
-                                  <w:rFonts w:ascii="Century Gothic" w:hAnsi="Century Gothic"/>
-                                  <w:color w:val="595959" w:themeColor="text1" w:themeTint="A6"/>
-                                  <w:sz w:val="28"/>
-                                  <w:szCs w:val="28"/>
-                                  <w:lang w:val="es-MX"/>
-                                </w:rPr>
-                                <w:t xml:space="preserve"> Ochoa</w:t>
-                              </w:r>
-                              <w:r>
-                                <w:rPr>
-                                  <w:rFonts w:ascii="Century Gothic" w:hAnsi="Century Gothic"/>
-                                  <w:color w:val="595959" w:themeColor="text1" w:themeTint="A6"/>
-                                  <w:sz w:val="28"/>
-                                  <w:szCs w:val="28"/>
-                                  <w:lang w:val="es-MX"/>
-                                </w:rPr>
-                                <w:t xml:space="preserve">                                                                            Alfonso Aguilar Aguirre</w:t>
+                                <w:t>AGUILAR AGUIRRE, ALFONSO</w:t>
                               </w:r>
                             </w:p>
                           </w:sdtContent>
@@ -586,7 +544,7 @@
                   </wp:anchor>
                 </w:drawing>
               </mc:Choice>
-              <mc:Fallback>
+              <mc:Fallback xmlns:w16cid="http://schemas.microsoft.com/office/word/2016/wordml/cid" xmlns:am3d="http://schemas.microsoft.com/office/drawing/2017/model3d" xmlns:aink="http://schemas.microsoft.com/office/drawing/2016/ink" xmlns:cx8="http://schemas.microsoft.com/office/drawing/2016/5/14/chartex" xmlns:cx7="http://schemas.microsoft.com/office/drawing/2016/5/13/chartex" xmlns:cx6="http://schemas.microsoft.com/office/drawing/2016/5/12/chartex" xmlns:cx5="http://schemas.microsoft.com/office/drawing/2016/5/11/chartex" xmlns:cx4="http://schemas.microsoft.com/office/drawing/2016/5/10/chartex" xmlns:cx3="http://schemas.microsoft.com/office/drawing/2016/5/9/chartex" xmlns:cx2="http://schemas.microsoft.com/office/drawing/2015/10/21/chartex">
                 <w:pict>
                   <v:shape w14:anchorId="245F5153" id="Text Box 154" o:spid="_x0000_s1027" type="#_x0000_t202" style="position:absolute;margin-left:-36.5pt;margin-top:280.45pt;width:630.15pt;height:286.5pt;z-index:251658240;visibility:visible;mso-wrap-style:square;mso-width-percent:0;mso-height-percent:363;mso-wrap-distance-left:9pt;mso-wrap-distance-top:0;mso-wrap-distance-right:9pt;mso-wrap-distance-bottom:0;mso-position-horizontal:absolute;mso-position-horizontal-relative:page;mso-position-vertical:absolute;mso-position-vertical-relative:page;mso-width-percent:0;mso-height-percent:363;mso-width-relative:page;mso-height-relative:page;v-text-anchor:bottom" o:gfxdata="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" filled="f" stroked="f" strokeweight=".5pt">
                     <v:textbox inset="126pt,0,54pt,0">
@@ -782,7 +740,7 @@
               <w:sz w:val="22"/>
             </w:rPr>
           </w:pPr>
-          <w:bookmarkStart w:id="0" w:name="_Toc530984433"/>
+          <w:bookmarkStart w:id="0" w:name="_Toc531239001"/>
           <w:r>
             <w:rPr>
               <w:rFonts w:ascii="Century Gothic" w:eastAsia="Arial" w:hAnsi="Century Gothic" w:cs="Arial"/>
@@ -817,8 +775,6 @@
             </w:rPr>
           </w:sdtEndPr>
           <w:sdtContent>
-            <w:bookmarkStart w:id="1" w:name="_GoBack" w:displacedByCustomXml="prev"/>
-            <w:bookmarkEnd w:id="1" w:displacedByCustomXml="prev"/>
             <w:p>
               <w:pPr>
                 <w:spacing w:line="720" w:lineRule="auto"/>
@@ -862,7 +818,7 @@
                 </w:rPr>
                 <w:fldChar w:fldCharType="separate"/>
               </w:r>
-              <w:hyperlink w:anchor="_Toc530984433" w:history="1">
+              <w:hyperlink w:anchor="_Toc531239001" w:history="1">
                 <w:r>
                   <w:rPr>
                     <w:rStyle w:val="Hipervnculo"/>
@@ -891,7 +847,7 @@
                     <w:noProof/>
                     <w:webHidden/>
                   </w:rPr>
-                  <w:instrText xml:space="preserve"> PAGEREF _Toc530984433 \h </w:instrText>
+                  <w:instrText xml:space="preserve"> PAGEREF _Toc531239001 \h </w:instrText>
                 </w:r>
                 <w:r>
                   <w:rPr>
@@ -934,7 +890,7 @@
                   <w:lang w:eastAsia="es-MX"/>
                 </w:rPr>
               </w:pPr>
-              <w:hyperlink w:anchor="_Toc530984434" w:history="1">
+              <w:hyperlink w:anchor="_Toc531239002" w:history="1">
                 <w:r>
                   <w:rPr>
                     <w:rStyle w:val="Hipervnculo"/>
@@ -961,7 +917,7 @@
                     <w:noProof/>
                     <w:webHidden/>
                   </w:rPr>
-                  <w:instrText xml:space="preserve"> PAGEREF _Toc530984434 \h </w:instrText>
+                  <w:instrText xml:space="preserve"> PAGEREF _Toc531239002 \h </w:instrText>
                 </w:r>
                 <w:r>
                   <w:rPr>
@@ -1004,7 +960,7 @@
                   <w:lang w:eastAsia="es-MX"/>
                 </w:rPr>
               </w:pPr>
-              <w:hyperlink w:anchor="_Toc530984435" w:history="1">
+              <w:hyperlink w:anchor="_Toc531239003" w:history="1">
                 <w:r>
                   <w:rPr>
                     <w:rStyle w:val="Hipervnculo"/>
@@ -1039,7 +995,7 @@
                     <w:noProof/>
                     <w:webHidden/>
                   </w:rPr>
-                  <w:instrText xml:space="preserve"> PAGEREF _Toc530984435 \h </w:instrText>
+                  <w:instrText xml:space="preserve"> PAGEREF _Toc531239003 \h </w:instrText>
                 </w:r>
                 <w:r>
                   <w:rPr>
@@ -1082,7 +1038,7 @@
                   <w:lang w:eastAsia="es-MX"/>
                 </w:rPr>
               </w:pPr>
-              <w:hyperlink w:anchor="_Toc530984436" w:history="1">
+              <w:hyperlink w:anchor="_Toc531239004" w:history="1">
                 <w:r>
                   <w:rPr>
                     <w:rStyle w:val="Hipervnculo"/>
@@ -1110,7 +1066,7 @@
                     <w:noProof/>
                     <w:webHidden/>
                   </w:rPr>
-                  <w:instrText xml:space="preserve"> PAGEREF _Toc530984436 \h </w:instrText>
+                  <w:instrText xml:space="preserve"> PAGEREF _Toc531239004 \h </w:instrText>
                 </w:r>
                 <w:r>
                   <w:rPr>
@@ -1153,7 +1109,7 @@
                   <w:lang w:eastAsia="es-MX"/>
                 </w:rPr>
               </w:pPr>
-              <w:hyperlink w:anchor="_Toc530984437" w:history="1">
+              <w:hyperlink w:anchor="_Toc531239005" w:history="1">
                 <w:r>
                   <w:rPr>
                     <w:rStyle w:val="Hipervnculo"/>
@@ -1181,7 +1137,7 @@
                     <w:noProof/>
                     <w:webHidden/>
                   </w:rPr>
-                  <w:instrText xml:space="preserve"> PAGEREF _Toc530984437 \h </w:instrText>
+                  <w:instrText xml:space="preserve"> PAGEREF _Toc531239005 \h </w:instrText>
                 </w:r>
                 <w:r>
                   <w:rPr>
@@ -1237,8 +1193,10 @@
             </w:rPr>
           </w:pPr>
         </w:p>
+        <w:bookmarkStart w:id="1" w:name="_GoBack" w:displacedByCustomXml="next"/>
       </w:sdtContent>
     </w:sdt>
+    <w:bookmarkEnd w:id="1"/>
     <w:p>
       <w:pPr>
         <w:rPr>
@@ -1391,7 +1349,7 @@
       <w:pPr>
         <w:pStyle w:val="Ttulo2"/>
       </w:pPr>
-      <w:bookmarkStart w:id="2" w:name="_Toc530984434"/>
+      <w:bookmarkStart w:id="2" w:name="_Toc531239002"/>
       <w:r>
         <w:t xml:space="preserve">Como se usa </w:t>
       </w:r>
@@ -1842,7 +1800,7 @@
           <w:lang w:val="es-GT"/>
         </w:rPr>
       </w:pPr>
-      <w:bookmarkStart w:id="3" w:name="_Toc530984435"/>
+      <w:bookmarkStart w:id="3" w:name="_Toc531239003"/>
       <w:r>
         <w:lastRenderedPageBreak/>
         <w:t>Diagrama</w:t>
@@ -1967,7 +1925,7 @@
           <w:lang w:val="es-GT"/>
         </w:rPr>
       </w:pPr>
-      <w:bookmarkStart w:id="4" w:name="_Toc530984436"/>
+      <w:bookmarkStart w:id="4" w:name="_Toc531239004"/>
       <w:r>
         <w:rPr>
           <w:lang w:val="es-GT"/>
@@ -1983,6 +1941,42 @@
           <w:lang w:val="es-GT"/>
         </w:rPr>
       </w:pPr>
+      <w:r>
+        <w:rPr>
+          <w:lang w:val="es-GT"/>
+        </w:rPr>
+        <w:pict>
+          <v:shapetype id="_x0000_t75" coordsize="21600,21600" o:spt="75" o:preferrelative="t" path="m@4@5l@4@11@9@11@9@5xe" filled="f" stroked="f">
+            <v:stroke joinstyle="miter"/>
+            <v:formulas>
+              <v:f eqn="if lineDrawn pixelLineWidth 0"/>
+              <v:f eqn="sum @0 1 0"/>
+              <v:f eqn="sum 0 0 @1"/>
+              <v:f eqn="prod @2 1 2"/>
+              <v:f eqn="prod @3 21600 pixelWidth"/>
+              <v:f eqn="prod @3 21600 pixelHeight"/>
+              <v:f eqn="sum @0 0 1"/>
+              <v:f eqn="prod @6 1 2"/>
+              <v:f eqn="prod @7 21600 pixelWidth"/>
+              <v:f eqn="sum @8 21600 0"/>
+              <v:f eqn="prod @7 21600 pixelHeight"/>
+              <v:f eqn="sum @10 21600 0"/>
+            </v:formulas>
+            <v:path o:extrusionok="f" gradientshapeok="t" o:connecttype="rect"/>
+            <o:lock v:ext="edit" aspectratio="t"/>
+          </v:shapetype>
+          <v:shape id="_x0000_i1026" type="#_x0000_t75" style="width:454.75pt;height:253.9pt">
+            <v:imagedata r:id="rId21" o:title="WhatsApp Image 2018-11-28 at 23.56.58"/>
+          </v:shape>
+        </w:pict>
+      </w:r>
+    </w:p>
+    <w:p>
+      <w:pPr>
+        <w:rPr>
+          <w:lang w:val="es-GT"/>
+        </w:rPr>
+      </w:pPr>
     </w:p>
     <w:p>
       <w:pPr>
@@ -1999,7 +1993,7 @@
           <w:lang w:val="es-GT"/>
         </w:rPr>
       </w:pPr>
-      <w:bookmarkStart w:id="5" w:name="_Toc530984437"/>
+      <w:bookmarkStart w:id="5" w:name="_Toc531239005"/>
       <w:r>
         <w:rPr>
           <w:lang w:val="es-GT"/>
@@ -3217,20 +3211,13 @@
     <w:p>
       <w:pPr>
         <w:rPr>
-          <w:lang w:val="es-GT"/>
-        </w:rPr>
-      </w:pPr>
-    </w:p>
-    <w:p>
-      <w:pPr>
-        <w:rPr>
           <w:lang w:val="en-US"/>
         </w:rPr>
       </w:pPr>
     </w:p>
     <w:sectPr>
-      <w:headerReference w:type="default" r:id="rId21"/>
-      <w:footerReference w:type="default" r:id="rId22"/>
+      <w:headerReference w:type="default" r:id="rId22"/>
+      <w:footerReference w:type="default" r:id="rId23"/>
       <w:type w:val="continuous"/>
       <w:pgSz w:w="12240" w:h="15840"/>
       <w:pgMar w:top="1304" w:right="1588" w:bottom="1304" w:left="1588" w:header="709" w:footer="709" w:gutter="0"/>
@@ -3244,7 +3231,7 @@
 </file>
 
 <file path=word/endnotes.xml><?xml version="1.0" encoding="utf-8"?>
-<w:endnotes xmlns:wpc="http://schemas.microsoft.com/office/word/2010/wordprocessingCanvas" xmlns:cx="http://schemas.microsoft.com/office/drawing/2014/chartex" xmlns:cx1="http://schemas.microsoft.com/office/drawing/2015/9/8/chartex" xmlns:cx2="http://schemas.microsoft.com/office/drawing/2015/10/21/chartex" xmlns:cx3="http://schemas.microsoft.com/office/drawing/2016/5/9/chartex" xmlns:cx4="http://schemas.microsoft.com/office/drawing/2016/5/10/chartex" xmlns:cx5="http://schemas.microsoft.com/office/drawing/2016/5/11/chartex" xmlns:cx6="http://schemas.microsoft.com/office/drawing/2016/5/12/chartex" xmlns:cx7="http://schemas.microsoft.com/office/drawing/2016/5/13/chartex" xmlns:cx8="http://schemas.microsoft.com/office/drawing/2016/5/14/chartex" xmlns:mc="http://schemas.openxmlformats.org/markup-compatibility/2006" xmlns:aink="http://schemas.microsoft.com/office/drawing/2016/ink" xmlns:am3d="http://schemas.microsoft.com/office/drawing/2017/model3d" xmlns:o="urn:schemas-microsoft-com:office:office" xmlns:r="http://schemas.openxmlformats.org/officeDocument/2006/relationships" xmlns:m="http://schemas.openxmlformats.org/officeDocument/2006/math" xmlns:v="urn:schemas-microsoft-com:vml" xmlns:wp14="http://schemas.microsoft.com/office/word/2010/wordprocessingDrawing" xmlns:wp="http://schemas.openxmlformats.org/drawingml/2006/wordprocessingDrawing" xmlns:w10="urn:schemas-microsoft-com:office:word" xmlns:w="http://schemas.openxmlformats.org/wordprocessingml/2006/main" xmlns:w14="http://schemas.microsoft.com/office/word/2010/wordml" xmlns:w15="http://schemas.microsoft.com/office/word/2012/wordml" xmlns:w16cid="http://schemas.microsoft.com/office/word/2016/wordml/cid" xmlns:w16se="http://schemas.microsoft.com/office/word/2015/wordml/symex" xmlns:wpg="http://schemas.microsoft.com/office/word/2010/wordprocessingGroup" xmlns:wpi="http://schemas.microsoft.com/office/word/2010/wordprocessingInk" xmlns:wne="http://schemas.microsoft.com/office/word/2006/wordml" xmlns:wps="http://schemas.microsoft.com/office/word/2010/wordprocessingShape" mc:Ignorable="w14 w15 w16se w16cid wp14">
+<w:endnotes xmlns:wpc="http://schemas.microsoft.com/office/word/2010/wordprocessingCanvas" xmlns:cx="http://schemas.microsoft.com/office/drawing/2014/chartex" xmlns:cx1="http://schemas.microsoft.com/office/drawing/2015/9/8/chartex" xmlns:mc="http://schemas.openxmlformats.org/markup-compatibility/2006" xmlns:o="urn:schemas-microsoft-com:office:office" xmlns:r="http://schemas.openxmlformats.org/officeDocument/2006/relationships" xmlns:m="http://schemas.openxmlformats.org/officeDocument/2006/math" xmlns:v="urn:schemas-microsoft-com:vml" xmlns:wp14="http://schemas.microsoft.com/office/word/2010/wordprocessingDrawing" xmlns:wp="http://schemas.openxmlformats.org/drawingml/2006/wordprocessingDrawing" xmlns:w10="urn:schemas-microsoft-com:office:word" xmlns:w="http://schemas.openxmlformats.org/wordprocessingml/2006/main" xmlns:w14="http://schemas.microsoft.com/office/word/2010/wordml" xmlns:w15="http://schemas.microsoft.com/office/word/2012/wordml" xmlns:w16se="http://schemas.microsoft.com/office/word/2015/wordml/symex" xmlns:wpg="http://schemas.microsoft.com/office/word/2010/wordprocessingGroup" xmlns:wpi="http://schemas.microsoft.com/office/word/2010/wordprocessingInk" xmlns:wne="http://schemas.microsoft.com/office/word/2006/wordml" xmlns:wps="http://schemas.microsoft.com/office/word/2010/wordprocessingShape" mc:Ignorable="w14 w15 w16se wp14">
   <w:endnote w:type="separator" w:id="-1">
     <w:p>
       <w:pPr>
@@ -3269,7 +3256,7 @@
 </file>
 
 <file path=word/footer1.xml><?xml version="1.0" encoding="utf-8"?>
-<w:ftr xmlns:wpc="http://schemas.microsoft.com/office/word/2010/wordprocessingCanvas" xmlns:cx="http://schemas.microsoft.com/office/drawing/2014/chartex" xmlns:cx1="http://schemas.microsoft.com/office/drawing/2015/9/8/chartex" xmlns:cx2="http://schemas.microsoft.com/office/drawing/2015/10/21/chartex" xmlns:cx3="http://schemas.microsoft.com/office/drawing/2016/5/9/chartex" xmlns:cx4="http://schemas.microsoft.com/office/drawing/2016/5/10/chartex" xmlns:cx5="http://schemas.microsoft.com/office/drawing/2016/5/11/chartex" xmlns:cx6="http://schemas.microsoft.com/office/drawing/2016/5/12/chartex" xmlns:cx7="http://schemas.microsoft.com/office/drawing/2016/5/13/chartex" xmlns:cx8="http://schemas.microsoft.com/office/drawing/2016/5/14/chartex" xmlns:mc="http://schemas.openxmlformats.org/markup-compatibility/2006" xmlns:aink="http://schemas.microsoft.com/office/drawing/2016/ink" xmlns:am3d="http://schemas.microsoft.com/office/drawing/2017/model3d" xmlns:o="urn:schemas-microsoft-com:office:office" xmlns:r="http://schemas.openxmlformats.org/officeDocument/2006/relationships" xmlns:m="http://schemas.openxmlformats.org/officeDocument/2006/math" xmlns:v="urn:schemas-microsoft-com:vml" xmlns:wp14="http://schemas.microsoft.com/office/word/2010/wordprocessingDrawing" xmlns:wp="http://schemas.openxmlformats.org/drawingml/2006/wordprocessingDrawing" xmlns:w10="urn:schemas-microsoft-com:office:word" xmlns:w="http://schemas.openxmlformats.org/wordprocessingml/2006/main" xmlns:w14="http://schemas.microsoft.com/office/word/2010/wordml" xmlns:w15="http://schemas.microsoft.com/office/word/2012/wordml" xmlns:w16cid="http://schemas.microsoft.com/office/word/2016/wordml/cid" xmlns:w16se="http://schemas.microsoft.com/office/word/2015/wordml/symex" xmlns:wpg="http://schemas.microsoft.com/office/word/2010/wordprocessingGroup" xmlns:wpi="http://schemas.microsoft.com/office/word/2010/wordprocessingInk" xmlns:wne="http://schemas.microsoft.com/office/word/2006/wordml" xmlns:wps="http://schemas.microsoft.com/office/word/2010/wordprocessingShape" mc:Ignorable="w14 w15 w16se w16cid wp14">
+<w:ftr xmlns:wpc="http://schemas.microsoft.com/office/word/2010/wordprocessingCanvas" xmlns:cx="http://schemas.microsoft.com/office/drawing/2014/chartex" xmlns:cx1="http://schemas.microsoft.com/office/drawing/2015/9/8/chartex" xmlns:mc="http://schemas.openxmlformats.org/markup-compatibility/2006" xmlns:o="urn:schemas-microsoft-com:office:office" xmlns:r="http://schemas.openxmlformats.org/officeDocument/2006/relationships" xmlns:m="http://schemas.openxmlformats.org/officeDocument/2006/math" xmlns:v="urn:schemas-microsoft-com:vml" xmlns:wp14="http://schemas.microsoft.com/office/word/2010/wordprocessingDrawing" xmlns:wp="http://schemas.openxmlformats.org/drawingml/2006/wordprocessingDrawing" xmlns:w10="urn:schemas-microsoft-com:office:word" xmlns:w="http://schemas.openxmlformats.org/wordprocessingml/2006/main" xmlns:w14="http://schemas.microsoft.com/office/word/2010/wordml" xmlns:w15="http://schemas.microsoft.com/office/word/2012/wordml" xmlns:w16se="http://schemas.microsoft.com/office/word/2015/wordml/symex" xmlns:wpg="http://schemas.microsoft.com/office/word/2010/wordprocessingGroup" xmlns:wpi="http://schemas.microsoft.com/office/word/2010/wordprocessingInk" xmlns:wne="http://schemas.microsoft.com/office/word/2006/wordml" xmlns:wps="http://schemas.microsoft.com/office/word/2010/wordprocessingShape" mc:Ignorable="w14 w15 w16se wp14">
   <w:sdt>
     <w:sdtPr>
       <w:rPr>
@@ -3337,7 +3324,7 @@
             <w:color w:val="44546A" w:themeColor="text2"/>
             <w:szCs w:val="28"/>
           </w:rPr>
-          <w:t>3</w:t>
+          <w:t>4</w:t>
         </w:r>
         <w:r>
           <w:rPr>
@@ -3360,7 +3347,7 @@
 </file>
 
 <file path=word/footnotes.xml><?xml version="1.0" encoding="utf-8"?>
-<w:footnotes xmlns:wpc="http://schemas.microsoft.com/office/word/2010/wordprocessingCanvas" xmlns:cx="http://schemas.microsoft.com/office/drawing/2014/chartex" xmlns:cx1="http://schemas.microsoft.com/office/drawing/2015/9/8/chartex" xmlns:cx2="http://schemas.microsoft.com/office/drawing/2015/10/21/chartex" xmlns:cx3="http://schemas.microsoft.com/office/drawing/2016/5/9/chartex" xmlns:cx4="http://schemas.microsoft.com/office/drawing/2016/5/10/chartex" xmlns:cx5="http://schemas.microsoft.com/office/drawing/2016/5/11/chartex" xmlns:cx6="http://schemas.microsoft.com/office/drawing/2016/5/12/chartex" xmlns:cx7="http://schemas.microsoft.com/office/drawing/2016/5/13/chartex" xmlns:cx8="http://schemas.microsoft.com/office/drawing/2016/5/14/chartex" xmlns:mc="http://schemas.openxmlformats.org/markup-compatibility/2006" xmlns:aink="http://schemas.microsoft.com/office/drawing/2016/ink" xmlns:am3d="http://schemas.microsoft.com/office/drawing/2017/model3d" xmlns:o="urn:schemas-microsoft-com:office:office" xmlns:r="http://schemas.openxmlformats.org/officeDocument/2006/relationships" xmlns:m="http://schemas.openxmlformats.org/officeDocument/2006/math" xmlns:v="urn:schemas-microsoft-com:vml" xmlns:wp14="http://schemas.microsoft.com/office/word/2010/wordprocessingDrawing" xmlns:wp="http://schemas.openxmlformats.org/drawingml/2006/wordprocessingDrawing" xmlns:w10="urn:schemas-microsoft-com:office:word" xmlns:w="http://schemas.openxmlformats.org/wordprocessingml/2006/main" xmlns:w14="http://schemas.microsoft.com/office/word/2010/wordml" xmlns:w15="http://schemas.microsoft.com/office/word/2012/wordml" xmlns:w16cid="http://schemas.microsoft.com/office/word/2016/wordml/cid" xmlns:w16se="http://schemas.microsoft.com/office/word/2015/wordml/symex" xmlns:wpg="http://schemas.microsoft.com/office/word/2010/wordprocessingGroup" xmlns:wpi="http://schemas.microsoft.com/office/word/2010/wordprocessingInk" xmlns:wne="http://schemas.microsoft.com/office/word/2006/wordml" xmlns:wps="http://schemas.microsoft.com/office/word/2010/wordprocessingShape" mc:Ignorable="w14 w15 w16se w16cid wp14">
+<w:footnotes xmlns:wpc="http://schemas.microsoft.com/office/word/2010/wordprocessingCanvas" xmlns:cx="http://schemas.microsoft.com/office/drawing/2014/chartex" xmlns:cx1="http://schemas.microsoft.com/office/drawing/2015/9/8/chartex" xmlns:mc="http://schemas.openxmlformats.org/markup-compatibility/2006" xmlns:o="urn:schemas-microsoft-com:office:office" xmlns:r="http://schemas.openxmlformats.org/officeDocument/2006/relationships" xmlns:m="http://schemas.openxmlformats.org/officeDocument/2006/math" xmlns:v="urn:schemas-microsoft-com:vml" xmlns:wp14="http://schemas.microsoft.com/office/word/2010/wordprocessingDrawing" xmlns:wp="http://schemas.openxmlformats.org/drawingml/2006/wordprocessingDrawing" xmlns:w10="urn:schemas-microsoft-com:office:word" xmlns:w="http://schemas.openxmlformats.org/wordprocessingml/2006/main" xmlns:w14="http://schemas.microsoft.com/office/word/2010/wordml" xmlns:w15="http://schemas.microsoft.com/office/word/2012/wordml" xmlns:w16se="http://schemas.microsoft.com/office/word/2015/wordml/symex" xmlns:wpg="http://schemas.microsoft.com/office/word/2010/wordprocessingGroup" xmlns:wpi="http://schemas.microsoft.com/office/word/2010/wordprocessingInk" xmlns:wne="http://schemas.microsoft.com/office/word/2006/wordml" xmlns:wps="http://schemas.microsoft.com/office/word/2010/wordprocessingShape" mc:Ignorable="w14 w15 w16se wp14">
   <w:footnote w:type="separator" w:id="-1">
     <w:p>
       <w:pPr>
@@ -3385,7 +3372,7 @@
 </file>
 
 <file path=word/header1.xml><?xml version="1.0" encoding="utf-8"?>
-<w:hdr xmlns:wpc="http://schemas.microsoft.com/office/word/2010/wordprocessingCanvas" xmlns:cx="http://schemas.microsoft.com/office/drawing/2014/chartex" xmlns:cx1="http://schemas.microsoft.com/office/drawing/2015/9/8/chartex" xmlns:cx2="http://schemas.microsoft.com/office/drawing/2015/10/21/chartex" xmlns:cx3="http://schemas.microsoft.com/office/drawing/2016/5/9/chartex" xmlns:cx4="http://schemas.microsoft.com/office/drawing/2016/5/10/chartex" xmlns:cx5="http://schemas.microsoft.com/office/drawing/2016/5/11/chartex" xmlns:cx6="http://schemas.microsoft.com/office/drawing/2016/5/12/chartex" xmlns:cx7="http://schemas.microsoft.com/office/drawing/2016/5/13/chartex" xmlns:cx8="http://schemas.microsoft.com/office/drawing/2016/5/14/chartex" xmlns:mc="http://schemas.openxmlformats.org/markup-compatibility/2006" xmlns:aink="http://schemas.microsoft.com/office/drawing/2016/ink" xmlns:am3d="http://schemas.microsoft.com/office/drawing/2017/model3d" xmlns:o="urn:schemas-microsoft-com:office:office" xmlns:r="http://schemas.openxmlformats.org/officeDocument/2006/relationships" xmlns:m="http://schemas.openxmlformats.org/officeDocument/2006/math" xmlns:v="urn:schemas-microsoft-com:vml" xmlns:wp14="http://schemas.microsoft.com/office/word/2010/wordprocessingDrawing" xmlns:wp="http://schemas.openxmlformats.org/drawingml/2006/wordprocessingDrawing" xmlns:w10="urn:schemas-microsoft-com:office:word" xmlns:w="http://schemas.openxmlformats.org/wordprocessingml/2006/main" xmlns:w14="http://schemas.microsoft.com/office/word/2010/wordml" xmlns:w15="http://schemas.microsoft.com/office/word/2012/wordml" xmlns:w16cid="http://schemas.microsoft.com/office/word/2016/wordml/cid" xmlns:w16se="http://schemas.microsoft.com/office/word/2015/wordml/symex" xmlns:wpg="http://schemas.microsoft.com/office/word/2010/wordprocessingGroup" xmlns:wpi="http://schemas.microsoft.com/office/word/2010/wordprocessingInk" xmlns:wne="http://schemas.microsoft.com/office/word/2006/wordml" xmlns:wps="http://schemas.microsoft.com/office/word/2010/wordprocessingShape" mc:Ignorable="w14 w15 w16se w16cid wp14">
+<w:hdr xmlns:wpc="http://schemas.microsoft.com/office/word/2010/wordprocessingCanvas" xmlns:cx="http://schemas.microsoft.com/office/drawing/2014/chartex" xmlns:cx1="http://schemas.microsoft.com/office/drawing/2015/9/8/chartex" xmlns:mc="http://schemas.openxmlformats.org/markup-compatibility/2006" xmlns:o="urn:schemas-microsoft-com:office:office" xmlns:r="http://schemas.openxmlformats.org/officeDocument/2006/relationships" xmlns:m="http://schemas.openxmlformats.org/officeDocument/2006/math" xmlns:v="urn:schemas-microsoft-com:vml" xmlns:wp14="http://schemas.microsoft.com/office/word/2010/wordprocessingDrawing" xmlns:wp="http://schemas.openxmlformats.org/drawingml/2006/wordprocessingDrawing" xmlns:w10="urn:schemas-microsoft-com:office:word" xmlns:w="http://schemas.openxmlformats.org/wordprocessingml/2006/main" xmlns:w14="http://schemas.microsoft.com/office/word/2010/wordml" xmlns:w15="http://schemas.microsoft.com/office/word/2012/wordml" xmlns:w16se="http://schemas.microsoft.com/office/word/2015/wordml/symex" xmlns:wpg="http://schemas.microsoft.com/office/word/2010/wordprocessingGroup" xmlns:wpi="http://schemas.microsoft.com/office/word/2010/wordprocessingInk" xmlns:wne="http://schemas.microsoft.com/office/word/2006/wordml" xmlns:wps="http://schemas.microsoft.com/office/word/2010/wordprocessingShape" mc:Ignorable="w14 w15 w16se wp14">
   <w:p>
     <w:pPr>
       <w:pStyle w:val="Encabezado"/>
@@ -3472,7 +3459,7 @@
             </wp:anchor>
           </w:drawing>
         </mc:Choice>
-        <mc:Fallback>
+        <mc:Fallback xmlns:w16cid="http://schemas.microsoft.com/office/word/2016/wordml/cid" xmlns:am3d="http://schemas.microsoft.com/office/drawing/2017/model3d" xmlns:aink="http://schemas.microsoft.com/office/drawing/2016/ink" xmlns:cx8="http://schemas.microsoft.com/office/drawing/2016/5/14/chartex" xmlns:cx7="http://schemas.microsoft.com/office/drawing/2016/5/13/chartex" xmlns:cx6="http://schemas.microsoft.com/office/drawing/2016/5/12/chartex" xmlns:cx5="http://schemas.microsoft.com/office/drawing/2016/5/11/chartex" xmlns:cx4="http://schemas.microsoft.com/office/drawing/2016/5/10/chartex" xmlns:cx3="http://schemas.microsoft.com/office/drawing/2016/5/9/chartex" xmlns:cx2="http://schemas.microsoft.com/office/drawing/2015/10/21/chartex">
           <w:pict>
             <v:rect w14:anchorId="7BB9C8E6" id="Rectangle 452" o:spid="_x0000_s1026" style="position:absolute;margin-left:0;margin-top:0;width:579.9pt;height:750.3pt;z-index:251659264;visibility:visible;mso-wrap-style:square;mso-width-percent:950;mso-height-percent:950;mso-wrap-distance-left:9pt;mso-wrap-distance-top:0;mso-wrap-distance-right:9pt;mso-wrap-distance-bottom:0;mso-position-horizontal:center;mso-position-horizontal-relative:margin;mso-position-vertical:center;mso-position-vertical-relative:margin;mso-width-percent:950;mso-height-percent:950;mso-width-relative:page;mso-height-relative:page;v-text-anchor:middle" o:gfxdata="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" filled="f" strokecolor="#1f4d78 [1604]" strokeweight="1.25pt">
               <w10:wrap anchorx="margin" anchory="margin"/>
@@ -3486,7 +3473,7 @@
 </file>
 
 <file path=word/numbering.xml><?xml version="1.0" encoding="utf-8"?>
-<w:numbering xmlns:wpc="http://schemas.microsoft.com/office/word/2010/wordprocessingCanvas" xmlns:cx="http://schemas.microsoft.com/office/drawing/2014/chartex" xmlns:cx1="http://schemas.microsoft.com/office/drawing/2015/9/8/chartex" xmlns:cx2="http://schemas.microsoft.com/office/drawing/2015/10/21/chartex" xmlns:cx3="http://schemas.microsoft.com/office/drawing/2016/5/9/chartex" xmlns:cx4="http://schemas.microsoft.com/office/drawing/2016/5/10/chartex" xmlns:cx5="http://schemas.microsoft.com/office/drawing/2016/5/11/chartex" xmlns:cx6="http://schemas.microsoft.com/office/drawing/2016/5/12/chartex" xmlns:cx7="http://schemas.microsoft.com/office/drawing/2016/5/13/chartex" xmlns:cx8="http://schemas.microsoft.com/office/drawing/2016/5/14/chartex" xmlns:mc="http://schemas.openxmlformats.org/markup-compatibility/2006" xmlns:aink="http://schemas.microsoft.com/office/drawing/2016/ink" xmlns:am3d="http://schemas.microsoft.com/office/drawing/2017/model3d" xmlns:o="urn:schemas-microsoft-com:office:office" xmlns:r="http://schemas.openxmlformats.org/officeDocument/2006/relationships" xmlns:m="http://schemas.openxmlformats.org/officeDocument/2006/math" xmlns:v="urn:schemas-microsoft-com:vml" xmlns:wp14="http://schemas.microsoft.com/office/word/2010/wordprocessingDrawing" xmlns:wp="http://schemas.openxmlformats.org/drawingml/2006/wordprocessingDrawing" xmlns:w10="urn:schemas-microsoft-com:office:word" xmlns:w="http://schemas.openxmlformats.org/wordprocessingml/2006/main" xmlns:w14="http://schemas.microsoft.com/office/word/2010/wordml" xmlns:w15="http://schemas.microsoft.com/office/word/2012/wordml" xmlns:w16cid="http://schemas.microsoft.com/office/word/2016/wordml/cid" xmlns:w16se="http://schemas.microsoft.com/office/word/2015/wordml/symex" xmlns:wpg="http://schemas.microsoft.com/office/word/2010/wordprocessingGroup" xmlns:wpi="http://schemas.microsoft.com/office/word/2010/wordprocessingInk" xmlns:wne="http://schemas.microsoft.com/office/word/2006/wordml" xmlns:wps="http://schemas.microsoft.com/office/word/2010/wordprocessingShape" mc:Ignorable="w14 w15 w16se w16cid wp14">
+<w:numbering xmlns:wpc="http://schemas.microsoft.com/office/word/2010/wordprocessingCanvas" xmlns:cx="http://schemas.microsoft.com/office/drawing/2014/chartex" xmlns:cx1="http://schemas.microsoft.com/office/drawing/2015/9/8/chartex" xmlns:mc="http://schemas.openxmlformats.org/markup-compatibility/2006" xmlns:o="urn:schemas-microsoft-com:office:office" xmlns:r="http://schemas.openxmlformats.org/officeDocument/2006/relationships" xmlns:m="http://schemas.openxmlformats.org/officeDocument/2006/math" xmlns:v="urn:schemas-microsoft-com:vml" xmlns:wp14="http://schemas.microsoft.com/office/word/2010/wordprocessingDrawing" xmlns:wp="http://schemas.openxmlformats.org/drawingml/2006/wordprocessingDrawing" xmlns:w10="urn:schemas-microsoft-com:office:word" xmlns:w="http://schemas.openxmlformats.org/wordprocessingml/2006/main" xmlns:w14="http://schemas.microsoft.com/office/word/2010/wordml" xmlns:w15="http://schemas.microsoft.com/office/word/2012/wordml" xmlns:w16se="http://schemas.microsoft.com/office/word/2015/wordml/symex" xmlns:wpg="http://schemas.microsoft.com/office/word/2010/wordprocessingGroup" xmlns:wpi="http://schemas.microsoft.com/office/word/2010/wordprocessingInk" xmlns:wne="http://schemas.microsoft.com/office/word/2006/wordml" xmlns:wps="http://schemas.microsoft.com/office/word/2010/wordprocessingShape" mc:Ignorable="w14 w15 w16se wp14">
   <w:abstractNum w:abstractNumId="0" w15:restartNumberingAfterBreak="0">
     <w:nsid w:val="05D5718C"/>
     <w:multiLevelType w:val="hybridMultilevel"/>
@@ -4415,7 +4402,7 @@
 </file>
 
 <file path=word/styles.xml><?xml version="1.0" encoding="utf-8"?>
-<w:styles xmlns:mc="http://schemas.openxmlformats.org/markup-compatibility/2006" xmlns:r="http://schemas.openxmlformats.org/officeDocument/2006/relationships" xmlns:w="http://schemas.openxmlformats.org/wordprocessingml/2006/main" xmlns:w14="http://schemas.microsoft.com/office/word/2010/wordml" xmlns:w15="http://schemas.microsoft.com/office/word/2012/wordml" xmlns:w16cid="http://schemas.microsoft.com/office/word/2016/wordml/cid" xmlns:w16se="http://schemas.microsoft.com/office/word/2015/wordml/symex" mc:Ignorable="w14 w15 w16se w16cid">
+<w:styles xmlns:mc="http://schemas.openxmlformats.org/markup-compatibility/2006" xmlns:r="http://schemas.openxmlformats.org/officeDocument/2006/relationships" xmlns:w="http://schemas.openxmlformats.org/wordprocessingml/2006/main" xmlns:w14="http://schemas.microsoft.com/office/word/2010/wordml" xmlns:w15="http://schemas.microsoft.com/office/word/2012/wordml" xmlns:w16se="http://schemas.microsoft.com/office/word/2015/wordml/symex" mc:Ignorable="w14 w15 w16se">
   <w:docDefaults>
     <w:rPrDefault>
       <w:rPr>
@@ -4431,7 +4418,7 @@
       </w:pPr>
     </w:pPrDefault>
   </w:docDefaults>
-  <w:latentStyles w:defLockedState="0" w:defUIPriority="99" w:defSemiHidden="0" w:defUnhideWhenUsed="0" w:defQFormat="0" w:count="375">
+  <w:latentStyles w:defLockedState="0" w:defUIPriority="99" w:defSemiHidden="0" w:defUnhideWhenUsed="0" w:defQFormat="0" w:count="371">
     <w:lsdException w:name="Normal" w:uiPriority="0" w:qFormat="1"/>
     <w:lsdException w:name="heading 1" w:uiPriority="0" w:qFormat="1"/>
     <w:lsdException w:name="heading 2" w:semiHidden="1" w:uiPriority="9" w:unhideWhenUsed="1" w:qFormat="1"/>
@@ -4803,10 +4790,6 @@
     <w:lsdException w:name="List Table 5 Dark Accent 6" w:uiPriority="50"/>
     <w:lsdException w:name="List Table 6 Colorful Accent 6" w:uiPriority="51"/>
     <w:lsdException w:name="List Table 7 Colorful Accent 6" w:uiPriority="52"/>
-    <w:lsdException w:name="Mention" w:semiHidden="1" w:unhideWhenUsed="1"/>
-    <w:lsdException w:name="Smart Hyperlink" w:semiHidden="1" w:unhideWhenUsed="1"/>
-    <w:lsdException w:name="Hashtag" w:semiHidden="1" w:unhideWhenUsed="1"/>
-    <w:lsdException w:name="Unresolved Mention" w:semiHidden="1" w:unhideWhenUsed="1"/>
   </w:latentStyles>
   <w:style w:type="paragraph" w:default="1" w:styleId="Normal">
     <w:name w:val="Normal"/>
@@ -6221,6 +6204,13 @@
         </dgm:presLayoutVars>
       </dgm:prSet>
       <dgm:spPr/>
+      <dgm:t>
+        <a:bodyPr/>
+        <a:lstStyle/>
+        <a:p>
+          <a:endParaRPr lang="es-ES"/>
+        </a:p>
+      </dgm:t>
     </dgm:pt>
     <dgm:pt modelId="{825E75E2-2F95-4FF9-92F7-69781D71757F}" type="pres">
       <dgm:prSet presAssocID="{9E3A550F-1D7D-452E-9551-83BE9BF3000C}" presName="node" presStyleLbl="node1" presStyleIdx="0" presStyleCnt="5">
@@ -6229,14 +6219,35 @@
         </dgm:presLayoutVars>
       </dgm:prSet>
       <dgm:spPr/>
+      <dgm:t>
+        <a:bodyPr/>
+        <a:lstStyle/>
+        <a:p>
+          <a:endParaRPr lang="es-ES"/>
+        </a:p>
+      </dgm:t>
     </dgm:pt>
     <dgm:pt modelId="{BAF4C116-8273-48DB-BEC8-4B3F5494448C}" type="pres">
       <dgm:prSet presAssocID="{E9223FE4-4F2E-48DE-BA8A-7052AAFBAB70}" presName="sibTrans" presStyleLbl="sibTrans2D1" presStyleIdx="0" presStyleCnt="4"/>
       <dgm:spPr/>
+      <dgm:t>
+        <a:bodyPr/>
+        <a:lstStyle/>
+        <a:p>
+          <a:endParaRPr lang="es-ES"/>
+        </a:p>
+      </dgm:t>
     </dgm:pt>
     <dgm:pt modelId="{A1F23C43-ECBA-4A07-9432-449C82B68EB9}" type="pres">
       <dgm:prSet presAssocID="{E9223FE4-4F2E-48DE-BA8A-7052AAFBAB70}" presName="connectorText" presStyleLbl="sibTrans2D1" presStyleIdx="0" presStyleCnt="4"/>
       <dgm:spPr/>
+      <dgm:t>
+        <a:bodyPr/>
+        <a:lstStyle/>
+        <a:p>
+          <a:endParaRPr lang="es-ES"/>
+        </a:p>
+      </dgm:t>
     </dgm:pt>
     <dgm:pt modelId="{4320FBBF-1393-41EF-BFD0-13EF7042FE7B}" type="pres">
       <dgm:prSet presAssocID="{15BC8649-6C35-4ABC-966C-B3B07E45378C}" presName="node" presStyleLbl="node1" presStyleIdx="1" presStyleCnt="5">
@@ -6245,14 +6256,35 @@
         </dgm:presLayoutVars>
       </dgm:prSet>
       <dgm:spPr/>
+      <dgm:t>
+        <a:bodyPr/>
+        <a:lstStyle/>
+        <a:p>
+          <a:endParaRPr lang="es-ES"/>
+        </a:p>
+      </dgm:t>
     </dgm:pt>
     <dgm:pt modelId="{7453FD97-13B6-4A9C-9154-84838AE574CA}" type="pres">
       <dgm:prSet presAssocID="{B813064D-E6FE-4339-83FB-F703D0045D0E}" presName="sibTrans" presStyleLbl="sibTrans2D1" presStyleIdx="1" presStyleCnt="4"/>
       <dgm:spPr/>
+      <dgm:t>
+        <a:bodyPr/>
+        <a:lstStyle/>
+        <a:p>
+          <a:endParaRPr lang="es-ES"/>
+        </a:p>
+      </dgm:t>
     </dgm:pt>
     <dgm:pt modelId="{DF6FFBD3-8911-4FF7-8618-D32CBC6CBAA5}" type="pres">
       <dgm:prSet presAssocID="{B813064D-E6FE-4339-83FB-F703D0045D0E}" presName="connectorText" presStyleLbl="sibTrans2D1" presStyleIdx="1" presStyleCnt="4"/>
       <dgm:spPr/>
+      <dgm:t>
+        <a:bodyPr/>
+        <a:lstStyle/>
+        <a:p>
+          <a:endParaRPr lang="es-ES"/>
+        </a:p>
+      </dgm:t>
     </dgm:pt>
     <dgm:pt modelId="{3E5A26F1-21B7-4C79-9F2D-4B865AC848DA}" type="pres">
       <dgm:prSet presAssocID="{D48907DC-CE8E-4FE3-BD15-67A758E34D48}" presName="node" presStyleLbl="node1" presStyleIdx="2" presStyleCnt="5">
@@ -6261,14 +6293,35 @@
         </dgm:presLayoutVars>
       </dgm:prSet>
       <dgm:spPr/>
+      <dgm:t>
+        <a:bodyPr/>
+        <a:lstStyle/>
+        <a:p>
+          <a:endParaRPr lang="es-ES"/>
+        </a:p>
+      </dgm:t>
     </dgm:pt>
     <dgm:pt modelId="{DC204C14-7625-4E8A-9B0B-02E523257287}" type="pres">
       <dgm:prSet presAssocID="{AD1F76D0-E9DA-4870-85AC-80CDE4DA97A8}" presName="sibTrans" presStyleLbl="sibTrans2D1" presStyleIdx="2" presStyleCnt="4"/>
       <dgm:spPr/>
+      <dgm:t>
+        <a:bodyPr/>
+        <a:lstStyle/>
+        <a:p>
+          <a:endParaRPr lang="es-ES"/>
+        </a:p>
+      </dgm:t>
     </dgm:pt>
     <dgm:pt modelId="{0D909841-2C31-4ABB-B947-3C09C3A1B209}" type="pres">
       <dgm:prSet presAssocID="{AD1F76D0-E9DA-4870-85AC-80CDE4DA97A8}" presName="connectorText" presStyleLbl="sibTrans2D1" presStyleIdx="2" presStyleCnt="4"/>
       <dgm:spPr/>
+      <dgm:t>
+        <a:bodyPr/>
+        <a:lstStyle/>
+        <a:p>
+          <a:endParaRPr lang="es-ES"/>
+        </a:p>
+      </dgm:t>
     </dgm:pt>
     <dgm:pt modelId="{3E205FD3-F265-4B44-8FF2-7306CA682EC9}" type="pres">
       <dgm:prSet presAssocID="{5E8965BB-DF1C-4889-A25C-610F9AE8F31C}" presName="node" presStyleLbl="node1" presStyleIdx="3" presStyleCnt="5">
@@ -6277,14 +6330,35 @@
         </dgm:presLayoutVars>
       </dgm:prSet>
       <dgm:spPr/>
+      <dgm:t>
+        <a:bodyPr/>
+        <a:lstStyle/>
+        <a:p>
+          <a:endParaRPr lang="es-ES"/>
+        </a:p>
+      </dgm:t>
     </dgm:pt>
     <dgm:pt modelId="{6247554B-0E83-4055-BB61-6C44084937E2}" type="pres">
       <dgm:prSet presAssocID="{19B880F0-3351-487C-A5A1-AC12087F5D19}" presName="sibTrans" presStyleLbl="sibTrans2D1" presStyleIdx="3" presStyleCnt="4"/>
       <dgm:spPr/>
+      <dgm:t>
+        <a:bodyPr/>
+        <a:lstStyle/>
+        <a:p>
+          <a:endParaRPr lang="es-ES"/>
+        </a:p>
+      </dgm:t>
     </dgm:pt>
     <dgm:pt modelId="{7C16AAC3-F777-4C55-B6A1-F9C472CB78D4}" type="pres">
       <dgm:prSet presAssocID="{19B880F0-3351-487C-A5A1-AC12087F5D19}" presName="connectorText" presStyleLbl="sibTrans2D1" presStyleIdx="3" presStyleCnt="4"/>
       <dgm:spPr/>
+      <dgm:t>
+        <a:bodyPr/>
+        <a:lstStyle/>
+        <a:p>
+          <a:endParaRPr lang="es-ES"/>
+        </a:p>
+      </dgm:t>
     </dgm:pt>
     <dgm:pt modelId="{A0052770-DEEF-48A6-B8EB-630ABB44B77D}" type="pres">
       <dgm:prSet presAssocID="{4918D483-B389-4CC3-B91C-6B5C266E6228}" presName="node" presStyleLbl="node1" presStyleIdx="4" presStyleCnt="5">
@@ -6293,28 +6367,35 @@
         </dgm:presLayoutVars>
       </dgm:prSet>
       <dgm:spPr/>
+      <dgm:t>
+        <a:bodyPr/>
+        <a:lstStyle/>
+        <a:p>
+          <a:endParaRPr lang="es-ES"/>
+        </a:p>
+      </dgm:t>
     </dgm:pt>
   </dgm:ptLst>
   <dgm:cxnLst>
+    <dgm:cxn modelId="{5CBDBB0A-4127-42E7-8D9C-81564619CD4B}" srcId="{DD891577-CB15-440E-983F-B90E4A1AA0A6}" destId="{4918D483-B389-4CC3-B91C-6B5C266E6228}" srcOrd="4" destOrd="0" parTransId="{D4A392CD-C9C1-407F-B1B8-C12EC4A64454}" sibTransId="{5ACBBE59-2B33-4948-8286-54BB71FE7156}"/>
+    <dgm:cxn modelId="{736944D0-0555-43F7-8C81-6C75A886884B}" type="presOf" srcId="{19B880F0-3351-487C-A5A1-AC12087F5D19}" destId="{7C16AAC3-F777-4C55-B6A1-F9C472CB78D4}" srcOrd="1" destOrd="0" presId="urn:microsoft.com/office/officeart/2005/8/layout/process2"/>
+    <dgm:cxn modelId="{0DEBA7E8-96FF-402D-B628-01D114AA3EE6}" type="presOf" srcId="{E9223FE4-4F2E-48DE-BA8A-7052AAFBAB70}" destId="{BAF4C116-8273-48DB-BEC8-4B3F5494448C}" srcOrd="0" destOrd="0" presId="urn:microsoft.com/office/officeart/2005/8/layout/process2"/>
     <dgm:cxn modelId="{10335208-7FC5-4428-9913-1BE54F71821E}" srcId="{DD891577-CB15-440E-983F-B90E4A1AA0A6}" destId="{9E3A550F-1D7D-452E-9551-83BE9BF3000C}" srcOrd="0" destOrd="0" parTransId="{DD31305D-31E5-42AE-92A4-00AB9740B5E9}" sibTransId="{E9223FE4-4F2E-48DE-BA8A-7052AAFBAB70}"/>
-    <dgm:cxn modelId="{5CBDBB0A-4127-42E7-8D9C-81564619CD4B}" srcId="{DD891577-CB15-440E-983F-B90E4A1AA0A6}" destId="{4918D483-B389-4CC3-B91C-6B5C266E6228}" srcOrd="4" destOrd="0" parTransId="{D4A392CD-C9C1-407F-B1B8-C12EC4A64454}" sibTransId="{5ACBBE59-2B33-4948-8286-54BB71FE7156}"/>
+    <dgm:cxn modelId="{D2E8477F-490B-42C8-93FE-C7A6E492B19C}" type="presOf" srcId="{E9223FE4-4F2E-48DE-BA8A-7052AAFBAB70}" destId="{A1F23C43-ECBA-4A07-9432-449C82B68EB9}" srcOrd="1" destOrd="0" presId="urn:microsoft.com/office/officeart/2005/8/layout/process2"/>
+    <dgm:cxn modelId="{0F0934F0-160D-4B80-B9E3-E09A1CCFC26C}" type="presOf" srcId="{4918D483-B389-4CC3-B91C-6B5C266E6228}" destId="{A0052770-DEEF-48A6-B8EB-630ABB44B77D}" srcOrd="0" destOrd="0" presId="urn:microsoft.com/office/officeart/2005/8/layout/process2"/>
+    <dgm:cxn modelId="{BBAB415F-5582-4BA0-98B7-DCFA52E2158E}" type="presOf" srcId="{AD1F76D0-E9DA-4870-85AC-80CDE4DA97A8}" destId="{0D909841-2C31-4ABB-B947-3C09C3A1B209}" srcOrd="1" destOrd="0" presId="urn:microsoft.com/office/officeart/2005/8/layout/process2"/>
+    <dgm:cxn modelId="{91CBF2CA-CC3C-4659-A9D9-C541D5364C80}" type="presOf" srcId="{B813064D-E6FE-4339-83FB-F703D0045D0E}" destId="{DF6FFBD3-8911-4FF7-8618-D32CBC6CBAA5}" srcOrd="1" destOrd="0" presId="urn:microsoft.com/office/officeart/2005/8/layout/process2"/>
+    <dgm:cxn modelId="{FCDD4B89-3555-4019-B4CE-4317587BE892}" type="presOf" srcId="{9E3A550F-1D7D-452E-9551-83BE9BF3000C}" destId="{825E75E2-2F95-4FF9-92F7-69781D71757F}" srcOrd="0" destOrd="0" presId="urn:microsoft.com/office/officeart/2005/8/layout/process2"/>
+    <dgm:cxn modelId="{3EB19641-F39B-4940-A5ED-F1FC9F6B3AC3}" srcId="{DD891577-CB15-440E-983F-B90E4A1AA0A6}" destId="{15BC8649-6C35-4ABC-966C-B3B07E45378C}" srcOrd="1" destOrd="0" parTransId="{58B9FBBF-7852-4B67-BB9A-56DB6AD5C354}" sibTransId="{B813064D-E6FE-4339-83FB-F703D0045D0E}"/>
+    <dgm:cxn modelId="{93838ADC-E357-4644-8600-DF368A006954}" type="presOf" srcId="{5E8965BB-DF1C-4889-A25C-610F9AE8F31C}" destId="{3E205FD3-F265-4B44-8FF2-7306CA682EC9}" srcOrd="0" destOrd="0" presId="urn:microsoft.com/office/officeart/2005/8/layout/process2"/>
+    <dgm:cxn modelId="{858C00B8-A554-4D01-B9D7-6ECCE04D0D90}" srcId="{DD891577-CB15-440E-983F-B90E4A1AA0A6}" destId="{D48907DC-CE8E-4FE3-BD15-67A758E34D48}" srcOrd="2" destOrd="0" parTransId="{6AF1F33B-3455-4CD8-941C-402D711B17F6}" sibTransId="{AD1F76D0-E9DA-4870-85AC-80CDE4DA97A8}"/>
+    <dgm:cxn modelId="{F2B8981B-8678-412B-AB01-950A83FE0D23}" type="presOf" srcId="{19B880F0-3351-487C-A5A1-AC12087F5D19}" destId="{6247554B-0E83-4055-BB61-6C44084937E2}" srcOrd="0" destOrd="0" presId="urn:microsoft.com/office/officeart/2005/8/layout/process2"/>
     <dgm:cxn modelId="{2E117C15-6525-449A-A6FC-E95E890D25AD}" type="presOf" srcId="{AD1F76D0-E9DA-4870-85AC-80CDE4DA97A8}" destId="{DC204C14-7625-4E8A-9B0B-02E523257287}" srcOrd="0" destOrd="0" presId="urn:microsoft.com/office/officeart/2005/8/layout/process2"/>
-    <dgm:cxn modelId="{F2B8981B-8678-412B-AB01-950A83FE0D23}" type="presOf" srcId="{19B880F0-3351-487C-A5A1-AC12087F5D19}" destId="{6247554B-0E83-4055-BB61-6C44084937E2}" srcOrd="0" destOrd="0" presId="urn:microsoft.com/office/officeart/2005/8/layout/process2"/>
-    <dgm:cxn modelId="{BBAB415F-5582-4BA0-98B7-DCFA52E2158E}" type="presOf" srcId="{AD1F76D0-E9DA-4870-85AC-80CDE4DA97A8}" destId="{0D909841-2C31-4ABB-B947-3C09C3A1B209}" srcOrd="1" destOrd="0" presId="urn:microsoft.com/office/officeart/2005/8/layout/process2"/>
-    <dgm:cxn modelId="{3EB19641-F39B-4940-A5ED-F1FC9F6B3AC3}" srcId="{DD891577-CB15-440E-983F-B90E4A1AA0A6}" destId="{15BC8649-6C35-4ABC-966C-B3B07E45378C}" srcOrd="1" destOrd="0" parTransId="{58B9FBBF-7852-4B67-BB9A-56DB6AD5C354}" sibTransId="{B813064D-E6FE-4339-83FB-F703D0045D0E}"/>
+    <dgm:cxn modelId="{B8598DB8-81AF-4E09-AED2-2F9A97B9DE9B}" type="presOf" srcId="{D48907DC-CE8E-4FE3-BD15-67A758E34D48}" destId="{3E5A26F1-21B7-4C79-9F2D-4B865AC848DA}" srcOrd="0" destOrd="0" presId="urn:microsoft.com/office/officeart/2005/8/layout/process2"/>
+    <dgm:cxn modelId="{E2794FE2-FF20-47F1-9678-49F4A4B5D393}" type="presOf" srcId="{DD891577-CB15-440E-983F-B90E4A1AA0A6}" destId="{95D6E751-36E4-4089-BCA9-6CE684A7397E}" srcOrd="0" destOrd="0" presId="urn:microsoft.com/office/officeart/2005/8/layout/process2"/>
     <dgm:cxn modelId="{0914994F-CAAC-4313-9FA4-F40578956A1B}" srcId="{DD891577-CB15-440E-983F-B90E4A1AA0A6}" destId="{5E8965BB-DF1C-4889-A25C-610F9AE8F31C}" srcOrd="3" destOrd="0" parTransId="{31C35B99-FD1D-4A7E-9679-12F2754562E2}" sibTransId="{19B880F0-3351-487C-A5A1-AC12087F5D19}"/>
     <dgm:cxn modelId="{B1291455-4596-42EC-BA01-8DA646F9626E}" type="presOf" srcId="{B813064D-E6FE-4339-83FB-F703D0045D0E}" destId="{7453FD97-13B6-4A9C-9154-84838AE574CA}" srcOrd="0" destOrd="0" presId="urn:microsoft.com/office/officeart/2005/8/layout/process2"/>
     <dgm:cxn modelId="{AAC8435A-A69D-40F4-A6BD-0031AD06BE31}" type="presOf" srcId="{15BC8649-6C35-4ABC-966C-B3B07E45378C}" destId="{4320FBBF-1393-41EF-BFD0-13EF7042FE7B}" srcOrd="0" destOrd="0" presId="urn:microsoft.com/office/officeart/2005/8/layout/process2"/>
-    <dgm:cxn modelId="{D2E8477F-490B-42C8-93FE-C7A6E492B19C}" type="presOf" srcId="{E9223FE4-4F2E-48DE-BA8A-7052AAFBAB70}" destId="{A1F23C43-ECBA-4A07-9432-449C82B68EB9}" srcOrd="1" destOrd="0" presId="urn:microsoft.com/office/officeart/2005/8/layout/process2"/>
-    <dgm:cxn modelId="{FCDD4B89-3555-4019-B4CE-4317587BE892}" type="presOf" srcId="{9E3A550F-1D7D-452E-9551-83BE9BF3000C}" destId="{825E75E2-2F95-4FF9-92F7-69781D71757F}" srcOrd="0" destOrd="0" presId="urn:microsoft.com/office/officeart/2005/8/layout/process2"/>
-    <dgm:cxn modelId="{858C00B8-A554-4D01-B9D7-6ECCE04D0D90}" srcId="{DD891577-CB15-440E-983F-B90E4A1AA0A6}" destId="{D48907DC-CE8E-4FE3-BD15-67A758E34D48}" srcOrd="2" destOrd="0" parTransId="{6AF1F33B-3455-4CD8-941C-402D711B17F6}" sibTransId="{AD1F76D0-E9DA-4870-85AC-80CDE4DA97A8}"/>
-    <dgm:cxn modelId="{B8598DB8-81AF-4E09-AED2-2F9A97B9DE9B}" type="presOf" srcId="{D48907DC-CE8E-4FE3-BD15-67A758E34D48}" destId="{3E5A26F1-21B7-4C79-9F2D-4B865AC848DA}" srcOrd="0" destOrd="0" presId="urn:microsoft.com/office/officeart/2005/8/layout/process2"/>
-    <dgm:cxn modelId="{91CBF2CA-CC3C-4659-A9D9-C541D5364C80}" type="presOf" srcId="{B813064D-E6FE-4339-83FB-F703D0045D0E}" destId="{DF6FFBD3-8911-4FF7-8618-D32CBC6CBAA5}" srcOrd="1" destOrd="0" presId="urn:microsoft.com/office/officeart/2005/8/layout/process2"/>
-    <dgm:cxn modelId="{736944D0-0555-43F7-8C81-6C75A886884B}" type="presOf" srcId="{19B880F0-3351-487C-A5A1-AC12087F5D19}" destId="{7C16AAC3-F777-4C55-B6A1-F9C472CB78D4}" srcOrd="1" destOrd="0" presId="urn:microsoft.com/office/officeart/2005/8/layout/process2"/>
-    <dgm:cxn modelId="{93838ADC-E357-4644-8600-DF368A006954}" type="presOf" srcId="{5E8965BB-DF1C-4889-A25C-610F9AE8F31C}" destId="{3E205FD3-F265-4B44-8FF2-7306CA682EC9}" srcOrd="0" destOrd="0" presId="urn:microsoft.com/office/officeart/2005/8/layout/process2"/>
-    <dgm:cxn modelId="{E2794FE2-FF20-47F1-9678-49F4A4B5D393}" type="presOf" srcId="{DD891577-CB15-440E-983F-B90E4A1AA0A6}" destId="{95D6E751-36E4-4089-BCA9-6CE684A7397E}" srcOrd="0" destOrd="0" presId="urn:microsoft.com/office/officeart/2005/8/layout/process2"/>
-    <dgm:cxn modelId="{0DEBA7E8-96FF-402D-B628-01D114AA3EE6}" type="presOf" srcId="{E9223FE4-4F2E-48DE-BA8A-7052AAFBAB70}" destId="{BAF4C116-8273-48DB-BEC8-4B3F5494448C}" srcOrd="0" destOrd="0" presId="urn:microsoft.com/office/officeart/2005/8/layout/process2"/>
-    <dgm:cxn modelId="{0F0934F0-160D-4B80-B9E3-E09A1CCFC26C}" type="presOf" srcId="{4918D483-B389-4CC3-B91C-6B5C266E6228}" destId="{A0052770-DEEF-48A6-B8EB-630ABB44B77D}" srcOrd="0" destOrd="0" presId="urn:microsoft.com/office/officeart/2005/8/layout/process2"/>
     <dgm:cxn modelId="{E7D6ECDD-39B9-4641-9C76-44686EF459B8}" type="presParOf" srcId="{95D6E751-36E4-4089-BCA9-6CE684A7397E}" destId="{825E75E2-2F95-4FF9-92F7-69781D71757F}" srcOrd="0" destOrd="0" presId="urn:microsoft.com/office/officeart/2005/8/layout/process2"/>
     <dgm:cxn modelId="{5A9EBE90-D360-41E0-A327-D79EAD59626E}" type="presParOf" srcId="{95D6E751-36E4-4089-BCA9-6CE684A7397E}" destId="{BAF4C116-8273-48DB-BEC8-4B3F5494448C}" srcOrd="1" destOrd="0" presId="urn:microsoft.com/office/officeart/2005/8/layout/process2"/>
     <dgm:cxn modelId="{7682C08C-A9AE-4337-A707-292477D3073D}" type="presParOf" srcId="{BAF4C116-8273-48DB-BEC8-4B3F5494448C}" destId="{A1F23C43-ECBA-4A07-9432-449C82B68EB9}" srcOrd="0" destOrd="0" presId="urn:microsoft.com/office/officeart/2005/8/layout/process2"/>
@@ -6404,7 +6485,7 @@
         </a:bodyPr>
         <a:lstStyle/>
         <a:p>
-          <a:pPr marL="0" lvl="0" indent="0" algn="ctr" defTabSz="577850">
+          <a:pPr lvl="0" algn="ctr" defTabSz="577850">
             <a:lnSpc>
               <a:spcPct val="90000"/>
             </a:lnSpc>
@@ -6414,7 +6495,6 @@
             <a:spcAft>
               <a:spcPct val="35000"/>
             </a:spcAft>
-            <a:buNone/>
           </a:pPr>
           <a:r>
             <a:rPr lang="es-MX" sz="1300" kern="1200"/>
@@ -6477,7 +6557,7 @@
         </a:bodyPr>
         <a:lstStyle/>
         <a:p>
-          <a:pPr marL="0" lvl="0" indent="0" algn="ctr" defTabSz="444500">
+          <a:pPr lvl="0" algn="ctr" defTabSz="444500">
             <a:lnSpc>
               <a:spcPct val="90000"/>
             </a:lnSpc>
@@ -6487,7 +6567,6 @@
             <a:spcAft>
               <a:spcPct val="35000"/>
             </a:spcAft>
-            <a:buNone/>
           </a:pPr>
           <a:endParaRPr lang="es-MX" sz="1000" kern="1200"/>
         </a:p>
@@ -6554,7 +6633,7 @@
         </a:bodyPr>
         <a:lstStyle/>
         <a:p>
-          <a:pPr marL="0" lvl="0" indent="0" algn="ctr" defTabSz="577850">
+          <a:pPr lvl="0" algn="ctr" defTabSz="577850">
             <a:lnSpc>
               <a:spcPct val="90000"/>
             </a:lnSpc>
@@ -6564,7 +6643,6 @@
             <a:spcAft>
               <a:spcPct val="35000"/>
             </a:spcAft>
-            <a:buNone/>
           </a:pPr>
           <a:r>
             <a:rPr lang="es-MX" sz="1300" kern="1200"/>
@@ -6627,7 +6705,7 @@
         </a:bodyPr>
         <a:lstStyle/>
         <a:p>
-          <a:pPr marL="0" lvl="0" indent="0" algn="ctr" defTabSz="444500">
+          <a:pPr lvl="0" algn="ctr" defTabSz="444500">
             <a:lnSpc>
               <a:spcPct val="90000"/>
             </a:lnSpc>
@@ -6637,7 +6715,6 @@
             <a:spcAft>
               <a:spcPct val="35000"/>
             </a:spcAft>
-            <a:buNone/>
           </a:pPr>
           <a:endParaRPr lang="es-MX" sz="1000" kern="1200"/>
         </a:p>
@@ -6704,7 +6781,7 @@
         </a:bodyPr>
         <a:lstStyle/>
         <a:p>
-          <a:pPr marL="0" lvl="0" indent="0" algn="ctr" defTabSz="577850">
+          <a:pPr lvl="0" algn="ctr" defTabSz="577850">
             <a:lnSpc>
               <a:spcPct val="90000"/>
             </a:lnSpc>
@@ -6714,7 +6791,6 @@
             <a:spcAft>
               <a:spcPct val="35000"/>
             </a:spcAft>
-            <a:buNone/>
           </a:pPr>
           <a:r>
             <a:rPr lang="es-MX" sz="1300" kern="1200"/>
@@ -6777,7 +6853,7 @@
         </a:bodyPr>
         <a:lstStyle/>
         <a:p>
-          <a:pPr marL="0" lvl="0" indent="0" algn="ctr" defTabSz="444500">
+          <a:pPr lvl="0" algn="ctr" defTabSz="444500">
             <a:lnSpc>
               <a:spcPct val="90000"/>
             </a:lnSpc>
@@ -6787,7 +6863,6 @@
             <a:spcAft>
               <a:spcPct val="35000"/>
             </a:spcAft>
-            <a:buNone/>
           </a:pPr>
           <a:endParaRPr lang="es-MX" sz="1000" kern="1200"/>
         </a:p>
@@ -6854,7 +6929,7 @@
         </a:bodyPr>
         <a:lstStyle/>
         <a:p>
-          <a:pPr marL="0" lvl="0" indent="0" algn="ctr" defTabSz="577850">
+          <a:pPr lvl="0" algn="ctr" defTabSz="577850">
             <a:lnSpc>
               <a:spcPct val="90000"/>
             </a:lnSpc>
@@ -6864,7 +6939,6 @@
             <a:spcAft>
               <a:spcPct val="35000"/>
             </a:spcAft>
-            <a:buNone/>
           </a:pPr>
           <a:r>
             <a:rPr lang="es-MX" sz="1300" kern="1200"/>
@@ -6927,7 +7001,7 @@
         </a:bodyPr>
         <a:lstStyle/>
         <a:p>
-          <a:pPr marL="0" lvl="0" indent="0" algn="ctr" defTabSz="444500">
+          <a:pPr lvl="0" algn="ctr" defTabSz="444500">
             <a:lnSpc>
               <a:spcPct val="90000"/>
             </a:lnSpc>
@@ -6937,7 +7011,6 @@
             <a:spcAft>
               <a:spcPct val="35000"/>
             </a:spcAft>
-            <a:buNone/>
           </a:pPr>
           <a:endParaRPr lang="es-MX" sz="1000" kern="1200"/>
         </a:p>
@@ -7004,7 +7077,7 @@
         </a:bodyPr>
         <a:lstStyle/>
         <a:p>
-          <a:pPr marL="0" lvl="0" indent="0" algn="ctr" defTabSz="577850">
+          <a:pPr lvl="0" algn="ctr" defTabSz="577850">
             <a:lnSpc>
               <a:spcPct val="90000"/>
             </a:lnSpc>
@@ -7014,7 +7087,6 @@
             <a:spcAft>
               <a:spcPct val="35000"/>
             </a:spcAft>
-            <a:buNone/>
           </a:pPr>
           <a:r>
             <a:rPr lang="es-MX" sz="1300" kern="1200"/>
@@ -8536,7 +8608,7 @@
 </file>
 
 <file path=customXml/itemProps2.xml><?xml version="1.0" encoding="utf-8"?>
-<ds:datastoreItem xmlns:ds="http://schemas.openxmlformats.org/officeDocument/2006/customXml" ds:itemID="{8D39A24A-05DB-4AA4-993C-6B0E20F0D56A}">
+<ds:datastoreItem xmlns:ds="http://schemas.openxmlformats.org/officeDocument/2006/customXml" ds:itemID="{EECE4060-8317-4B03-A6C7-E0C733EA70EE}">
   <ds:schemaRefs>
     <ds:schemaRef ds:uri="http://schemas.openxmlformats.org/officeDocument/2006/bibliography"/>
   </ds:schemaRefs>

</xml_diff>